<commit_message>
Alteração do script sql, e alteração do docx
</commit_message>
<xml_diff>
--- a/PBL_1º_Ano_Fase1_Ukysyn/Arquivo 6_evidencia_implantacao_bd.docx
+++ b/PBL_1º_Ano_Fase1_Ukysyn/Arquivo 6_evidencia_implantacao_bd.docx
@@ -14,7 +14,7 @@
     </w:p>
     <w:p>
       <w:pPr>
-        <w:pStyle w:val="PargrafodaLista"/>
+        <w:pStyle w:val="ListParagraph"/>
         <w:numPr>
           <w:ilvl w:val="0"/>
           <w:numId w:val="2"/>
@@ -32,7 +32,7 @@
     </w:p>
     <w:p>
       <w:pPr>
-        <w:pStyle w:val="PargrafodaLista"/>
+        <w:pStyle w:val="ListParagraph"/>
         <w:numPr>
           <w:ilvl w:val="0"/>
           <w:numId w:val="2"/>
@@ -44,7 +44,7 @@
     </w:p>
     <w:p>
       <w:pPr>
-        <w:pStyle w:val="PargrafodaLista"/>
+        <w:pStyle w:val="ListParagraph"/>
         <w:numPr>
           <w:ilvl w:val="1"/>
           <w:numId w:val="2"/>
@@ -56,7 +56,7 @@
     </w:p>
     <w:p>
       <w:pPr>
-        <w:pStyle w:val="PargrafodaLista"/>
+        <w:pStyle w:val="ListParagraph"/>
         <w:numPr>
           <w:ilvl w:val="2"/>
           <w:numId w:val="2"/>
@@ -68,7 +68,7 @@
     </w:p>
     <w:p>
       <w:pPr>
-        <w:pStyle w:val="PargrafodaLista"/>
+        <w:pStyle w:val="ListParagraph"/>
         <w:numPr>
           <w:ilvl w:val="2"/>
           <w:numId w:val="2"/>
@@ -89,14 +89,20 @@
     </w:p>
     <w:p>
       <w:pPr>
-        <w:pStyle w:val="PargrafodaLista"/>
+        <w:pStyle w:val="ListParagraph"/>
         <w:numPr>
           <w:ilvl w:val="2"/>
           <w:numId w:val="2"/>
         </w:numPr>
       </w:pPr>
       <w:r>
-        <w:t>Definição do tipo e tamanho de dado que cabe a cada atributo, sendo eles: cd_produto (NUMERIC [5]), ds_normal (VARCHAR [100]), ds_completa (VARCHAR [600]), sg_status (</w:t>
+        <w:t>Definição do tipo e tamanho de dado que cabe a cada atributo, sendo eles: cd_produto (NUMERIC [5]</w:t>
+      </w:r>
+      <w:r>
+        <w:t>, gerado sempre com IDENTITY</w:t>
+      </w:r>
+      <w:r>
+        <w:t>), ds_normal (VARCHAR [100]), ds_completa (VARCHAR [600]), sg_status (</w:t>
       </w:r>
       <w:r>
         <w:t>CHAR</w:t>
@@ -119,7 +125,7 @@
     </w:p>
     <w:p>
       <w:pPr>
-        <w:pStyle w:val="PargrafodaLista"/>
+        <w:pStyle w:val="ListParagraph"/>
         <w:numPr>
           <w:ilvl w:val="2"/>
           <w:numId w:val="2"/>
@@ -134,7 +140,7 @@
     </w:p>
     <w:p>
       <w:pPr>
-        <w:pStyle w:val="PargrafodaLista"/>
+        <w:pStyle w:val="ListParagraph"/>
         <w:numPr>
           <w:ilvl w:val="1"/>
           <w:numId w:val="2"/>
@@ -146,17 +152,104 @@
     </w:p>
     <w:p>
       <w:pPr>
-        <w:pStyle w:val="PargrafodaLista"/>
+        <w:pStyle w:val="ListParagraph"/>
         <w:numPr>
           <w:ilvl w:val="2"/>
           <w:numId w:val="2"/>
         </w:numPr>
       </w:pPr>
       <w:r>
-        <w:t>Definição do nome da Entidade para T_SGV_</w:t>
-      </w:r>
-      <w:r>
-        <w:t>CATEGORIA_PRODUTO</w:t>
+        <w:t>Definição do nome da Entidade para T_SGV_CATEGORIA_PRODUTO;</w:t>
+      </w:r>
+    </w:p>
+    <w:p>
+      <w:pPr>
+        <w:pStyle w:val="ListParagraph"/>
+        <w:numPr>
+          <w:ilvl w:val="2"/>
+          <w:numId w:val="2"/>
+        </w:numPr>
+      </w:pPr>
+      <w:r>
+        <w:t>Definição dos atributos que fazem sentido para o Contexto do Negócio, sendo eles: cd_categoria, nm_categoria, ds_categoria, sg_status_categoria, dt_inicio e dt_termino;</w:t>
+      </w:r>
+    </w:p>
+    <w:p>
+      <w:pPr>
+        <w:pStyle w:val="ListParagraph"/>
+        <w:numPr>
+          <w:ilvl w:val="2"/>
+          <w:numId w:val="2"/>
+        </w:numPr>
+      </w:pPr>
+      <w:r>
+        <w:t xml:space="preserve">Definição do tipo e tamanho de dado que cabe a cada atributo, sendo eles: </w:t>
+      </w:r>
+      <w:r>
+        <w:t>cd_categoria (NUMERIC [5]</w:t>
+      </w:r>
+      <w:r>
+        <w:t xml:space="preserve">, </w:t>
+      </w:r>
+      <w:r>
+        <w:t>gerado sempre com IDENTITY</w:t>
+      </w:r>
+      <w:r>
+        <w:t>), nm_categoria (VARCHAR [30]), ds_categoria (VARCHAR [100]), sg_status_categoria (CHAR [1]), dt_inicio (DATE) e dt_termino (DATE);</w:t>
+      </w:r>
+    </w:p>
+    <w:p>
+      <w:pPr>
+        <w:pStyle w:val="ListParagraph"/>
+        <w:numPr>
+          <w:ilvl w:val="2"/>
+          <w:numId w:val="2"/>
+        </w:numPr>
+      </w:pPr>
+      <w:r>
+        <w:t>Comentário adequado para cada tipo de atributo</w:t>
+      </w:r>
+      <w:r>
+        <w:t>.</w:t>
+      </w:r>
+    </w:p>
+    <w:p>
+      <w:pPr>
+        <w:pStyle w:val="ListParagraph"/>
+        <w:numPr>
+          <w:ilvl w:val="0"/>
+          <w:numId w:val="2"/>
+        </w:numPr>
+      </w:pPr>
+      <w:r>
+        <w:t xml:space="preserve">Estabelecer o Relacionamento que irá operar com essas duas Entidades. </w:t>
+      </w:r>
+    </w:p>
+    <w:p>
+      <w:pPr>
+        <w:pStyle w:val="ListParagraph"/>
+        <w:numPr>
+          <w:ilvl w:val="1"/>
+          <w:numId w:val="2"/>
+        </w:numPr>
+      </w:pPr>
+      <w:r>
+        <w:t>O Relacionamento mais adequado é o Relacionamento 1 para muitos (1:m), tendo como Origem a Entidade T_SGV_PRODUTO e Destino a Entidade T_SGV_CATEGORI</w:t>
+      </w:r>
+      <w:r>
+        <w:t>A</w:t>
+      </w:r>
+      <w:r>
+        <w:t>_PRODUTO</w:t>
+      </w:r>
+      <w:r>
+        <w:t>, pois a RN 4 define que “</w:t>
+      </w:r>
+      <w:r>
+        <w:t>Uma categoria de produto pode estar associada a nenhum ou a vários produtos e um produto somente pode estar associado a uma categoria</w:t>
+      </w:r>
+      <w:r>
+        <w:t>”</w:t>
       </w:r>
       <w:r>
         <w:t>;</w:t>
@@ -164,441 +257,228 @@
     </w:p>
     <w:p>
       <w:pPr>
-        <w:pStyle w:val="PargrafodaLista"/>
+        <w:pStyle w:val="ListParagraph"/>
+        <w:numPr>
+          <w:ilvl w:val="1"/>
+          <w:numId w:val="2"/>
+        </w:numPr>
+      </w:pPr>
+      <w:r>
+        <w:t xml:space="preserve">Esse estabelecimento irá gerar uma Chave Estrangeira </w:t>
+      </w:r>
+      <w:r>
+        <w:t>da T_SGV_CATEGORIA_PRODUTO na T_SGV_PRODUTO.</w:t>
+      </w:r>
+    </w:p>
+    <w:p>
+      <w:pPr>
+        <w:pStyle w:val="ListParagraph"/>
+        <w:numPr>
+          <w:ilvl w:val="0"/>
+          <w:numId w:val="2"/>
+        </w:numPr>
+      </w:pPr>
+      <w:r>
+        <w:t>Geração do Modelo Relacional;</w:t>
+      </w:r>
+    </w:p>
+    <w:p>
+      <w:pPr>
+        <w:pStyle w:val="ListParagraph"/>
+        <w:numPr>
+          <w:ilvl w:val="0"/>
+          <w:numId w:val="2"/>
+        </w:numPr>
+      </w:pPr>
+      <w:r>
+        <w:t>Definição de Constraints;</w:t>
+      </w:r>
+    </w:p>
+    <w:p>
+      <w:pPr>
+        <w:pStyle w:val="ListParagraph"/>
+        <w:numPr>
+          <w:ilvl w:val="1"/>
+          <w:numId w:val="2"/>
+        </w:numPr>
+      </w:pPr>
+      <w:r>
+        <w:t>Para T_SGV_PRODUTO, teremos:</w:t>
+      </w:r>
+    </w:p>
+    <w:p>
+      <w:pPr>
+        <w:pStyle w:val="ListParagraph"/>
         <w:numPr>
           <w:ilvl w:val="2"/>
           <w:numId w:val="2"/>
         </w:numPr>
       </w:pPr>
       <w:r>
-        <w:t>Definição dos atributos que fazem sentido para o Contexto do Negócio, sendo eles: cd_</w:t>
+        <w:t>Chave Primária (cd_produto) – nomeada como PK_</w:t>
+      </w:r>
+      <w:r>
+        <w:t>SGV_PRODUTO</w:t>
+      </w:r>
+      <w:r>
+        <w:t>, Unique (ds_normal)</w:t>
+      </w:r>
+      <w:r>
+        <w:t xml:space="preserve"> – </w:t>
+      </w:r>
+      <w:r>
+        <w:t xml:space="preserve">nomeada como </w:t>
+      </w:r>
+      <w:r>
+        <w:t>UN_SGV_PRODUTO_DS_NORMAL</w:t>
+      </w:r>
+      <w:r>
+        <w:t xml:space="preserve">, CHECK (sg_status </w:t>
+      </w:r>
+      <w:r>
+        <w:t>IN [‘A’, ‘I’])</w:t>
+      </w:r>
+      <w:r>
+        <w:t xml:space="preserve"> </w:t>
+      </w:r>
+      <w:r>
+        <w:t xml:space="preserve">– </w:t>
+      </w:r>
+      <w:r>
+        <w:t xml:space="preserve">nomeada como </w:t>
+      </w:r>
+      <w:r>
+        <w:t>CK_</w:t>
+      </w:r>
+      <w:r>
+        <w:t xml:space="preserve"> </w:t>
+      </w:r>
+      <w:r>
+        <w:t>SGV_PRODUTO_SG_STATUS</w:t>
+      </w:r>
+      <w:r>
+        <w:t xml:space="preserve">, Chave estrangeira (cd_categoria </w:t>
+      </w:r>
+      <w:r>
+        <w:t>qu</w:t>
+      </w:r>
+      <w:r>
+        <w:t>e faz referência a PK_SGV_CATEGORIA_PRODUTO) – nomeada como FK_SGV_CATEGORIA_</w:t>
+      </w:r>
+      <w:r>
+        <w:t>PRODUTO</w:t>
+      </w:r>
+      <w:r>
+        <w:t xml:space="preserve"> </w:t>
+      </w:r>
+      <w:r>
+        <w:t>e</w:t>
+      </w:r>
+      <w:r>
+        <w:t xml:space="preserve"> obrigatoriedade em todos, com exceção do cd_barras</w:t>
+      </w:r>
+      <w:r>
+        <w:t>.</w:t>
+      </w:r>
+    </w:p>
+    <w:p>
+      <w:pPr>
+        <w:pStyle w:val="ListParagraph"/>
+        <w:numPr>
+          <w:ilvl w:val="1"/>
+          <w:numId w:val="2"/>
+        </w:numPr>
+      </w:pPr>
+      <w:r>
+        <w:t>Para T_SGV_CATEGORIA_PRODUTO</w:t>
+      </w:r>
+    </w:p>
+    <w:p>
+      <w:pPr>
+        <w:pStyle w:val="ListParagraph"/>
+        <w:numPr>
+          <w:ilvl w:val="2"/>
+          <w:numId w:val="2"/>
+        </w:numPr>
+      </w:pPr>
+      <w:r>
+        <w:lastRenderedPageBreak/>
+        <w:t>Chave Primária (cd_</w:t>
       </w:r>
       <w:r>
         <w:t>categoria</w:t>
       </w:r>
       <w:r>
-        <w:t xml:space="preserve">, </w:t>
-      </w:r>
-      <w:r>
-        <w:t>nm</w:t>
-      </w:r>
-      <w:r>
-        <w:t>_</w:t>
+        <w:t>)</w:t>
+      </w:r>
+      <w:r>
+        <w:t xml:space="preserve"> – nomeada como PK_SGV_CATEGORIA_PRODUTO</w:t>
+      </w:r>
+      <w:r>
+        <w:t>, Unique (ds_</w:t>
       </w:r>
       <w:r>
         <w:t>categoria</w:t>
       </w:r>
       <w:r>
-        <w:t>, ds_</w:t>
-      </w:r>
-      <w:r>
-        <w:t>categoria</w:t>
-      </w:r>
-      <w:r>
-        <w:t xml:space="preserve">, </w:t>
-      </w:r>
-      <w:r>
-        <w:t>sg_status_categoria</w:t>
-      </w:r>
-      <w:r>
-        <w:t xml:space="preserve">, </w:t>
-      </w:r>
-      <w:r>
-        <w:t>dt_</w:t>
-      </w:r>
-      <w:proofErr w:type="gramStart"/>
-      <w:r>
-        <w:t>inicio</w:t>
-      </w:r>
-      <w:proofErr w:type="gramEnd"/>
-      <w:r>
-        <w:t xml:space="preserve"> e </w:t>
-      </w:r>
-      <w:r>
-        <w:t>dt_termino</w:t>
-      </w:r>
-      <w:r>
-        <w:t>;</w:t>
-      </w:r>
-    </w:p>
-    <w:p>
-      <w:pPr>
-        <w:pStyle w:val="PargrafodaLista"/>
-        <w:numPr>
-          <w:ilvl w:val="2"/>
-          <w:numId w:val="2"/>
-        </w:numPr>
-      </w:pPr>
-      <w:r>
-        <w:t xml:space="preserve">Definição do tipo e tamanho de dado que cabe a cada atributo, sendo eles: </w:t>
-      </w:r>
-      <w:r>
-        <w:t>cd_categoria</w:t>
-      </w:r>
-      <w:r>
-        <w:t xml:space="preserve"> (NUMERIC [5])</w:t>
-      </w:r>
-      <w:r>
-        <w:t>, nm_categoria</w:t>
-      </w:r>
-      <w:r>
-        <w:t xml:space="preserve"> (VARCHAR [30])</w:t>
-      </w:r>
-      <w:r>
-        <w:t>, ds_categoria</w:t>
-      </w:r>
-      <w:r>
-        <w:t xml:space="preserve"> (VARCHAR [100])</w:t>
-      </w:r>
-      <w:r>
-        <w:t>, sg_status_categoria</w:t>
-      </w:r>
-      <w:r>
-        <w:t xml:space="preserve"> (CHAR [1])</w:t>
-      </w:r>
-      <w:r>
-        <w:t>, dt_</w:t>
-      </w:r>
-      <w:proofErr w:type="gramStart"/>
-      <w:r>
-        <w:t>inicio</w:t>
-      </w:r>
-      <w:proofErr w:type="gramEnd"/>
-      <w:r>
-        <w:t xml:space="preserve"> (DATE)</w:t>
-      </w:r>
-      <w:r>
-        <w:t xml:space="preserve"> e dt_termino</w:t>
-      </w:r>
-      <w:r>
-        <w:t xml:space="preserve"> (DATE)</w:t>
-      </w:r>
-      <w:r>
-        <w:t>;</w:t>
-      </w:r>
-    </w:p>
-    <w:p>
-      <w:pPr>
-        <w:pStyle w:val="PargrafodaLista"/>
-        <w:numPr>
-          <w:ilvl w:val="2"/>
-          <w:numId w:val="2"/>
-        </w:numPr>
-      </w:pPr>
-      <w:r>
-        <w:t>Comentário adequado para cada tipo de atributo</w:t>
-      </w:r>
-      <w:r>
-        <w:t>.</w:t>
-      </w:r>
-    </w:p>
-    <w:p>
-      <w:pPr>
-        <w:pStyle w:val="PargrafodaLista"/>
+        <w:t>)</w:t>
+      </w:r>
+      <w:r>
+        <w:t xml:space="preserve"> – </w:t>
+      </w:r>
+      <w:r>
+        <w:t xml:space="preserve">nomeada como </w:t>
+      </w:r>
+      <w:r>
+        <w:t>UN_SGV_CAT_PROD_DS_</w:t>
+      </w:r>
+      <w:r>
+        <w:t>CATEGORIA</w:t>
+      </w:r>
+      <w:r>
+        <w:t>, CHECK (sg_status</w:t>
+      </w:r>
+      <w:r>
+        <w:t>_categoria</w:t>
+      </w:r>
+      <w:r>
+        <w:t xml:space="preserve"> </w:t>
+      </w:r>
+      <w:r>
+        <w:t>IN [‘A’, ‘I’]) – nomeada como CK_SGV_SG_STATUS_CATEGORIA, CHECK (dt_termino &gt;= dt_inicio) – nomeada como CK_SGV_DT_TERMINO</w:t>
+      </w:r>
+      <w:r>
+        <w:t xml:space="preserve"> e obrigatoriedade em todos, com exceção do </w:t>
+      </w:r>
+      <w:r>
+        <w:t>dt_termino.</w:t>
+      </w:r>
+    </w:p>
+    <w:p>
+      <w:pPr>
+        <w:pStyle w:val="ListParagraph"/>
         <w:numPr>
           <w:ilvl w:val="0"/>
           <w:numId w:val="2"/>
         </w:numPr>
       </w:pPr>
       <w:r>
-        <w:t xml:space="preserve">Estabelecer o Relacionamento que irá operar com essas duas Entidades. </w:t>
-      </w:r>
-    </w:p>
-    <w:p>
-      <w:pPr>
-        <w:pStyle w:val="PargrafodaLista"/>
-        <w:numPr>
-          <w:ilvl w:val="1"/>
-          <w:numId w:val="2"/>
-        </w:numPr>
-      </w:pPr>
-      <w:r>
-        <w:t>O Relacionamento mais adequado é o Relacionamento 1 para muitos (1:m), tendo como Origem a Entidade T_SGV_PRODUTO e Destino a Entidade T_SGV_CATEGORI</w:t>
-      </w:r>
-      <w:r>
-        <w:t>A</w:t>
-      </w:r>
-      <w:r>
-        <w:t>_PRODUTO</w:t>
-      </w:r>
-      <w:r>
-        <w:t>, pois a RN 4 define que “</w:t>
-      </w:r>
-      <w:r>
-        <w:t>Uma categoria de produto pode estar associada a nenhum ou a vários produtos e um produto somente pode estar associado a uma categoria</w:t>
-      </w:r>
-      <w:r>
-        <w:t>”</w:t>
-      </w:r>
-      <w:r>
-        <w:t>;</w:t>
-      </w:r>
-    </w:p>
-    <w:p>
-      <w:pPr>
-        <w:pStyle w:val="PargrafodaLista"/>
-        <w:numPr>
-          <w:ilvl w:val="1"/>
-          <w:numId w:val="2"/>
-        </w:numPr>
-      </w:pPr>
-      <w:r>
-        <w:t xml:space="preserve">Esse estabelecimento irá gerar uma Chave Estrangeira </w:t>
-      </w:r>
-      <w:r>
-        <w:t>da T_SGV_CATEGORIA_PRODUTO na T_SGV_PRODUTO.</w:t>
-      </w:r>
-    </w:p>
-    <w:p>
-      <w:pPr>
-        <w:pStyle w:val="PargrafodaLista"/>
-        <w:numPr>
-          <w:ilvl w:val="0"/>
-          <w:numId w:val="2"/>
-        </w:numPr>
-      </w:pPr>
-      <w:r>
-        <w:t>Geração do Modelo Relacional;</w:t>
-      </w:r>
-    </w:p>
-    <w:p>
-      <w:pPr>
-        <w:pStyle w:val="PargrafodaLista"/>
-        <w:numPr>
-          <w:ilvl w:val="0"/>
-          <w:numId w:val="2"/>
-        </w:numPr>
-      </w:pPr>
-      <w:r>
-        <w:t>Definição de Constraints;</w:t>
-      </w:r>
-    </w:p>
-    <w:p>
-      <w:pPr>
-        <w:pStyle w:val="PargrafodaLista"/>
-        <w:numPr>
-          <w:ilvl w:val="1"/>
-          <w:numId w:val="2"/>
-        </w:numPr>
-      </w:pPr>
-      <w:r>
-        <w:t>Para T_SGV_PRODUTO, teremos:</w:t>
-      </w:r>
-    </w:p>
-    <w:p>
-      <w:pPr>
-        <w:pStyle w:val="PargrafodaLista"/>
-        <w:numPr>
-          <w:ilvl w:val="2"/>
-          <w:numId w:val="2"/>
-        </w:numPr>
-      </w:pPr>
-      <w:r>
-        <w:t>Chave Primária (cd_produto)</w:t>
-      </w:r>
-      <w:r>
-        <w:t xml:space="preserve"> – nomeada como PK_</w:t>
-      </w:r>
-      <w:r>
-        <w:t>SGV_PRODUTO</w:t>
-      </w:r>
-      <w:r>
-        <w:t>, Unique (ds_normal)</w:t>
-      </w:r>
-      <w:r>
-        <w:t xml:space="preserve"> – </w:t>
-      </w:r>
-      <w:r>
-        <w:t xml:space="preserve">nomeada como </w:t>
-      </w:r>
-      <w:r>
-        <w:t>UN_SGV_PRODUTO_DS_NORMAL</w:t>
-      </w:r>
-      <w:r>
-        <w:t xml:space="preserve">, CHECK (sg_status </w:t>
-      </w:r>
-      <w:r>
-        <w:t xml:space="preserve">IN </w:t>
-      </w:r>
-      <w:r>
-        <w:t>[</w:t>
-      </w:r>
-      <w:r>
-        <w:t>‘A’, ‘I’</w:t>
-      </w:r>
-      <w:r>
-        <w:t>])</w:t>
-      </w:r>
-      <w:r>
-        <w:t xml:space="preserve"> </w:t>
-      </w:r>
-      <w:r>
-        <w:t xml:space="preserve">– </w:t>
-      </w:r>
-      <w:r>
-        <w:t xml:space="preserve">nomeada como </w:t>
-      </w:r>
-      <w:r>
-        <w:t>CK_</w:t>
-      </w:r>
-      <w:r>
-        <w:t xml:space="preserve"> </w:t>
-      </w:r>
-      <w:r>
-        <w:t>SGV_PRODUTO_SG_STATUS</w:t>
-      </w:r>
-      <w:r>
-        <w:t xml:space="preserve">, Chave estrangeira (cd_categoria </w:t>
-      </w:r>
-      <w:r>
-        <w:t>qu</w:t>
-      </w:r>
-      <w:r>
-        <w:t>e faz referência a PK_SGV_CATEGORIA_PRODUTO</w:t>
-      </w:r>
-      <w:r>
-        <w:t>) – nomeada como FK_SGV_CATEGORIA_</w:t>
-      </w:r>
-      <w:r>
-        <w:t>PRODUTO</w:t>
-      </w:r>
-      <w:r>
-        <w:t xml:space="preserve"> </w:t>
-      </w:r>
-      <w:r>
-        <w:t>e</w:t>
-      </w:r>
-      <w:r>
-        <w:t xml:space="preserve"> obrigatoriedade em todos, com exceção do cd_barras</w:t>
-      </w:r>
-      <w:r>
-        <w:t>.</w:t>
-      </w:r>
-    </w:p>
-    <w:p>
-      <w:pPr>
-        <w:pStyle w:val="PargrafodaLista"/>
-        <w:numPr>
-          <w:ilvl w:val="1"/>
-          <w:numId w:val="2"/>
-        </w:numPr>
-      </w:pPr>
-      <w:r>
-        <w:t>Para T_SGV_CATEGORIA_PRODUTO</w:t>
-      </w:r>
-    </w:p>
-    <w:p>
-      <w:pPr>
-        <w:pStyle w:val="PargrafodaLista"/>
-        <w:numPr>
-          <w:ilvl w:val="2"/>
-          <w:numId w:val="2"/>
-        </w:numPr>
-      </w:pPr>
-      <w:r>
-        <w:t>Chave Primária (cd_</w:t>
-      </w:r>
-      <w:r>
-        <w:t>categoria</w:t>
-      </w:r>
-      <w:r>
-        <w:t>)</w:t>
-      </w:r>
-      <w:r>
-        <w:t xml:space="preserve"> – nomeada como PK_SGV_CATEGORIA_PRODUTO</w:t>
-      </w:r>
-      <w:r>
-        <w:t>, Unique (ds_</w:t>
-      </w:r>
-      <w:r>
-        <w:t>categoria</w:t>
-      </w:r>
-      <w:r>
-        <w:t>)</w:t>
-      </w:r>
-      <w:r>
-        <w:t xml:space="preserve"> – </w:t>
-      </w:r>
-      <w:r>
-        <w:t xml:space="preserve">nomeada </w:t>
-      </w:r>
-      <w:r>
-        <w:lastRenderedPageBreak/>
-        <w:t xml:space="preserve">como </w:t>
-      </w:r>
-      <w:r>
-        <w:t>UN_SGV_CAT_PROD_DS_</w:t>
-      </w:r>
-      <w:r>
-        <w:t>CATEGORIA</w:t>
-      </w:r>
-      <w:r>
-        <w:t>, CHECK (sg_status</w:t>
-      </w:r>
-      <w:r>
-        <w:t>_categoria</w:t>
-      </w:r>
-      <w:r>
-        <w:t xml:space="preserve"> </w:t>
-      </w:r>
-      <w:r>
-        <w:t>IN [‘A’, ‘I’]) – nomeada como CK_SGV_SG_STATUS_CATEGORIA, CHECK (dt_</w:t>
-      </w:r>
-      <w:proofErr w:type="gramStart"/>
-      <w:r>
-        <w:t>termino</w:t>
-      </w:r>
-      <w:proofErr w:type="gramEnd"/>
-      <w:r>
-        <w:t xml:space="preserve"> &gt;= dt_inicio) – nomeada como CK_SGV_DT_TERMINO</w:t>
-      </w:r>
-      <w:r>
-        <w:t xml:space="preserve"> e obrigatoriedade em todos, com exceção do </w:t>
-      </w:r>
-      <w:r>
-        <w:t>dt_termino.</w:t>
-      </w:r>
-    </w:p>
-    <w:p>
-      <w:pPr>
-        <w:pStyle w:val="PargrafodaLista"/>
-        <w:numPr>
-          <w:ilvl w:val="0"/>
-          <w:numId w:val="2"/>
-        </w:numPr>
-      </w:pPr>
-      <w:r>
         <w:t>Gerar Script DDL, conforme imagem abaixo:</w:t>
       </w:r>
     </w:p>
     <w:p>
       <w:pPr>
-        <w:pStyle w:val="PargrafodaLista"/>
-        <w:numPr>
-          <w:ilvl w:val="1"/>
-          <w:numId w:val="2"/>
-        </w:numPr>
-      </w:pPr>
-      <w:r>
-        <w:t>Código T_SGV_PRODUTO:</w:t>
-      </w:r>
-    </w:p>
-    <w:p>
-      <w:pPr>
-        <w:rPr>
-          <w:b/>
-          <w:bCs/>
-        </w:rPr>
+        <w:keepNext/>
       </w:pPr>
       <w:r>
         <w:rPr>
           <w:noProof/>
         </w:rPr>
         <w:drawing>
-          <wp:inline distT="0" distB="0" distL="0" distR="0" wp14:anchorId="22F63E2F" wp14:editId="1794B53D">
-            <wp:extent cx="5400040" cy="2353310"/>
-            <wp:effectExtent l="0" t="0" r="0" b="8890"/>
-            <wp:docPr id="231236343" name="Imagem 4" descr="Texto, Carta&#10;&#10;Descrição gerada automaticamente"/>
+          <wp:inline distT="0" distB="0" distL="0" distR="0" wp14:anchorId="0B537D1E" wp14:editId="3E23C0B0">
+            <wp:extent cx="5400040" cy="5275580"/>
+            <wp:effectExtent l="0" t="0" r="0" b="1270"/>
+            <wp:docPr id="933413671" name="Picture 1" descr="A screenshot of a computer&#10;&#10;Description automatically generated"/>
             <wp:cNvGraphicFramePr>
               <a:graphicFrameLocks xmlns:a="http://schemas.openxmlformats.org/drawingml/2006/main" noChangeAspect="1"/>
             </wp:cNvGraphicFramePr>
@@ -606,36 +486,23 @@
               <a:graphicData uri="http://schemas.openxmlformats.org/drawingml/2006/picture">
                 <pic:pic xmlns:pic="http://schemas.openxmlformats.org/drawingml/2006/picture">
                   <pic:nvPicPr>
-                    <pic:cNvPr id="231236343" name="Imagem 4" descr="Texto, Carta&#10;&#10;Descrição gerada automaticamente"/>
-                    <pic:cNvPicPr>
-                      <a:picLocks noChangeAspect="1" noChangeArrowheads="1"/>
-                    </pic:cNvPicPr>
+                    <pic:cNvPr id="933413671" name="Picture 1" descr="A screenshot of a computer&#10;&#10;Description automatically generated"/>
+                    <pic:cNvPicPr/>
                   </pic:nvPicPr>
                   <pic:blipFill>
-                    <a:blip r:embed="rId5" cstate="print">
-                      <a:extLst>
-                        <a:ext uri="{28A0092B-C50C-407E-A947-70E740481C1C}">
-                          <a14:useLocalDpi xmlns:a14="http://schemas.microsoft.com/office/drawing/2010/main" val="0"/>
-                        </a:ext>
-                      </a:extLst>
-                    </a:blip>
-                    <a:srcRect/>
+                    <a:blip r:embed="rId5"/>
                     <a:stretch>
                       <a:fillRect/>
                     </a:stretch>
                   </pic:blipFill>
-                  <pic:spPr bwMode="auto">
+                  <pic:spPr>
                     <a:xfrm>
                       <a:off x="0" y="0"/>
-                      <a:ext cx="5400040" cy="2353310"/>
+                      <a:ext cx="5400040" cy="5275580"/>
                     </a:xfrm>
                     <a:prstGeom prst="rect">
                       <a:avLst/>
                     </a:prstGeom>
-                    <a:noFill/>
-                    <a:ln>
-                      <a:noFill/>
-                    </a:ln>
                   </pic:spPr>
                 </pic:pic>
               </a:graphicData>
@@ -646,32 +513,53 @@
     </w:p>
     <w:p>
       <w:pPr>
-        <w:pStyle w:val="PargrafodaLista"/>
-        <w:numPr>
-          <w:ilvl w:val="1"/>
-          <w:numId w:val="2"/>
-        </w:numPr>
-      </w:pPr>
-      <w:r>
-        <w:t>Código T_SGV_CATEGORIA_PRODUTO:</w:t>
-      </w:r>
-    </w:p>
-    <w:p>
-      <w:pPr>
-        <w:rPr>
-          <w:b/>
-          <w:bCs/>
-        </w:rPr>
-      </w:pPr>
-      <w:r>
+        <w:pStyle w:val="Caption"/>
         <w:rPr>
           <w:noProof/>
         </w:rPr>
+      </w:pPr>
+      <w:r>
+        <w:t xml:space="preserve">Figura </w:t>
+      </w:r>
+      <w:r>
+        <w:fldChar w:fldCharType="begin"/>
+      </w:r>
+      <w:r>
+        <w:instrText xml:space="preserve"> SEQ Figura \* ARABIC </w:instrText>
+      </w:r>
+      <w:r>
+        <w:fldChar w:fldCharType="separate"/>
+      </w:r>
+      <w:r>
+        <w:rPr>
+          <w:noProof/>
+        </w:rPr>
+        <w:t>1</w:t>
+      </w:r>
+      <w:r>
+        <w:fldChar w:fldCharType="end"/>
+      </w:r>
+      <w:r>
+        <w:rPr>
+          <w:noProof/>
+        </w:rPr>
+        <w:t xml:space="preserve"> Parte 1  ( DROP TABLE, criação da tabela t_sgv_categoria_produto e alguns comentarios da tabela)</w:t>
+      </w:r>
+    </w:p>
+    <w:p>
+      <w:pPr>
+        <w:keepNext/>
+      </w:pPr>
+      <w:r>
+        <w:rPr>
+          <w:noProof/>
+        </w:rPr>
+        <w:lastRenderedPageBreak/>
         <w:drawing>
-          <wp:inline distT="0" distB="0" distL="0" distR="0" wp14:anchorId="2EE61A86" wp14:editId="1B72A0EF">
-            <wp:extent cx="5400040" cy="1622425"/>
-            <wp:effectExtent l="0" t="0" r="0" b="0"/>
-            <wp:docPr id="557995623" name="Imagem 5" descr="Gráfico de dispersão&#10;&#10;Descrição gerada automaticamente com confiança baixa"/>
+          <wp:inline distT="0" distB="0" distL="0" distR="0" wp14:anchorId="697DAC44" wp14:editId="5ED99638">
+            <wp:extent cx="5400040" cy="3540760"/>
+            <wp:effectExtent l="0" t="0" r="0" b="2540"/>
+            <wp:docPr id="265194249" name="Picture 1" descr="A screenshot of a computer code&#10;&#10;Description automatically generated"/>
             <wp:cNvGraphicFramePr>
               <a:graphicFrameLocks xmlns:a="http://schemas.openxmlformats.org/drawingml/2006/main" noChangeAspect="1"/>
             </wp:cNvGraphicFramePr>
@@ -679,36 +567,23 @@
               <a:graphicData uri="http://schemas.openxmlformats.org/drawingml/2006/picture">
                 <pic:pic xmlns:pic="http://schemas.openxmlformats.org/drawingml/2006/picture">
                   <pic:nvPicPr>
-                    <pic:cNvPr id="557995623" name="Imagem 5" descr="Gráfico de dispersão&#10;&#10;Descrição gerada automaticamente com confiança baixa"/>
-                    <pic:cNvPicPr>
-                      <a:picLocks noChangeAspect="1" noChangeArrowheads="1"/>
-                    </pic:cNvPicPr>
+                    <pic:cNvPr id="265194249" name="Picture 1" descr="A screenshot of a computer code&#10;&#10;Description automatically generated"/>
+                    <pic:cNvPicPr/>
                   </pic:nvPicPr>
                   <pic:blipFill>
-                    <a:blip r:embed="rId6" cstate="print">
-                      <a:extLst>
-                        <a:ext uri="{28A0092B-C50C-407E-A947-70E740481C1C}">
-                          <a14:useLocalDpi xmlns:a14="http://schemas.microsoft.com/office/drawing/2010/main" val="0"/>
-                        </a:ext>
-                      </a:extLst>
-                    </a:blip>
-                    <a:srcRect/>
+                    <a:blip r:embed="rId6"/>
                     <a:stretch>
                       <a:fillRect/>
                     </a:stretch>
                   </pic:blipFill>
-                  <pic:spPr bwMode="auto">
+                  <pic:spPr>
                     <a:xfrm>
                       <a:off x="0" y="0"/>
-                      <a:ext cx="5400040" cy="1622425"/>
+                      <a:ext cx="5400040" cy="3540760"/>
                     </a:xfrm>
                     <a:prstGeom prst="rect">
                       <a:avLst/>
                     </a:prstGeom>
-                    <a:noFill/>
-                    <a:ln>
-                      <a:noFill/>
-                    </a:ln>
                   </pic:spPr>
                 </pic:pic>
               </a:graphicData>
@@ -719,7 +594,284 @@
     </w:p>
     <w:p>
       <w:pPr>
-        <w:pStyle w:val="PargrafodaLista"/>
+        <w:pStyle w:val="Caption"/>
+      </w:pPr>
+      <w:r>
+        <w:t xml:space="preserve">Figura </w:t>
+      </w:r>
+      <w:r>
+        <w:fldChar w:fldCharType="begin"/>
+      </w:r>
+      <w:r>
+        <w:instrText xml:space="preserve"> SEQ Figura \* ARABIC </w:instrText>
+      </w:r>
+      <w:r>
+        <w:fldChar w:fldCharType="separate"/>
+      </w:r>
+      <w:r>
+        <w:rPr>
+          <w:noProof/>
+        </w:rPr>
+        <w:t>2</w:t>
+      </w:r>
+      <w:r>
+        <w:fldChar w:fldCharType="end"/>
+      </w:r>
+      <w:r>
+        <w:t xml:space="preserve"> Parte 2 ( comentarios da tabela t_sgv_categoria_produto, criação da tabela t_sgv_produto, e alguns comentarios na tabela t_sgv_produto )</w:t>
+      </w:r>
+    </w:p>
+    <w:p>
+      <w:pPr>
+        <w:keepNext/>
+      </w:pPr>
+      <w:r>
+        <w:rPr>
+          <w:noProof/>
+        </w:rPr>
+        <w:drawing>
+          <wp:inline distT="0" distB="0" distL="0" distR="0" wp14:anchorId="1DF67AE4" wp14:editId="5F13B3B5">
+            <wp:extent cx="5400040" cy="4079240"/>
+            <wp:effectExtent l="0" t="0" r="0" b="0"/>
+            <wp:docPr id="1195235717" name="Picture 1" descr="A screenshot of a computer code&#10;&#10;Description automatically generated"/>
+            <wp:cNvGraphicFramePr>
+              <a:graphicFrameLocks xmlns:a="http://schemas.openxmlformats.org/drawingml/2006/main" noChangeAspect="1"/>
+            </wp:cNvGraphicFramePr>
+            <a:graphic xmlns:a="http://schemas.openxmlformats.org/drawingml/2006/main">
+              <a:graphicData uri="http://schemas.openxmlformats.org/drawingml/2006/picture">
+                <pic:pic xmlns:pic="http://schemas.openxmlformats.org/drawingml/2006/picture">
+                  <pic:nvPicPr>
+                    <pic:cNvPr id="1195235717" name="Picture 1" descr="A screenshot of a computer code&#10;&#10;Description automatically generated"/>
+                    <pic:cNvPicPr/>
+                  </pic:nvPicPr>
+                  <pic:blipFill>
+                    <a:blip r:embed="rId7"/>
+                    <a:stretch>
+                      <a:fillRect/>
+                    </a:stretch>
+                  </pic:blipFill>
+                  <pic:spPr>
+                    <a:xfrm>
+                      <a:off x="0" y="0"/>
+                      <a:ext cx="5400040" cy="4079240"/>
+                    </a:xfrm>
+                    <a:prstGeom prst="rect">
+                      <a:avLst/>
+                    </a:prstGeom>
+                  </pic:spPr>
+                </pic:pic>
+              </a:graphicData>
+            </a:graphic>
+          </wp:inline>
+        </w:drawing>
+      </w:r>
+    </w:p>
+    <w:p>
+      <w:pPr>
+        <w:pStyle w:val="Caption"/>
+      </w:pPr>
+      <w:r>
+        <w:t xml:space="preserve">Figura </w:t>
+      </w:r>
+      <w:r>
+        <w:fldChar w:fldCharType="begin"/>
+      </w:r>
+      <w:r>
+        <w:instrText xml:space="preserve"> SEQ Figura \* ARABIC </w:instrText>
+      </w:r>
+      <w:r>
+        <w:fldChar w:fldCharType="separate"/>
+      </w:r>
+      <w:r>
+        <w:rPr>
+          <w:noProof/>
+        </w:rPr>
+        <w:t>3</w:t>
+      </w:r>
+      <w:r>
+        <w:fldChar w:fldCharType="end"/>
+      </w:r>
+      <w:r>
+        <w:t xml:space="preserve"> Parte 3 ( Mais comentarios nos atributos da tabela t_sgv_produto, adições de constraints nos atributos da t_sgv_produto )</w:t>
+      </w:r>
+    </w:p>
+    <w:p>
+      <w:pPr>
+        <w:keepNext/>
+      </w:pPr>
+      <w:r>
+        <w:rPr>
+          <w:noProof/>
+        </w:rPr>
+        <w:lastRenderedPageBreak/>
+        <w:drawing>
+          <wp:inline distT="0" distB="0" distL="0" distR="0" wp14:anchorId="6E447C84" wp14:editId="5469CA44">
+            <wp:extent cx="4047619" cy="6009524"/>
+            <wp:effectExtent l="0" t="0" r="0" b="0"/>
+            <wp:docPr id="2008900937" name="Picture 1" descr="A screenshot of a computer&#10;&#10;Description automatically generated"/>
+            <wp:cNvGraphicFramePr>
+              <a:graphicFrameLocks xmlns:a="http://schemas.openxmlformats.org/drawingml/2006/main" noChangeAspect="1"/>
+            </wp:cNvGraphicFramePr>
+            <a:graphic xmlns:a="http://schemas.openxmlformats.org/drawingml/2006/main">
+              <a:graphicData uri="http://schemas.openxmlformats.org/drawingml/2006/picture">
+                <pic:pic xmlns:pic="http://schemas.openxmlformats.org/drawingml/2006/picture">
+                  <pic:nvPicPr>
+                    <pic:cNvPr id="2008900937" name="Picture 1" descr="A screenshot of a computer&#10;&#10;Description automatically generated"/>
+                    <pic:cNvPicPr/>
+                  </pic:nvPicPr>
+                  <pic:blipFill>
+                    <a:blip r:embed="rId8"/>
+                    <a:stretch>
+                      <a:fillRect/>
+                    </a:stretch>
+                  </pic:blipFill>
+                  <pic:spPr>
+                    <a:xfrm>
+                      <a:off x="0" y="0"/>
+                      <a:ext cx="4047619" cy="6009524"/>
+                    </a:xfrm>
+                    <a:prstGeom prst="rect">
+                      <a:avLst/>
+                    </a:prstGeom>
+                  </pic:spPr>
+                </pic:pic>
+              </a:graphicData>
+            </a:graphic>
+          </wp:inline>
+        </w:drawing>
+      </w:r>
+    </w:p>
+    <w:p>
+      <w:pPr>
+        <w:pStyle w:val="Caption"/>
+        <w:rPr>
+          <w:noProof/>
+        </w:rPr>
+      </w:pPr>
+      <w:r>
+        <w:t xml:space="preserve">Figura </w:t>
+      </w:r>
+      <w:r>
+        <w:fldChar w:fldCharType="begin"/>
+      </w:r>
+      <w:r>
+        <w:instrText xml:space="preserve"> SEQ Figura \* ARABIC </w:instrText>
+      </w:r>
+      <w:r>
+        <w:fldChar w:fldCharType="separate"/>
+      </w:r>
+      <w:r>
+        <w:rPr>
+          <w:noProof/>
+        </w:rPr>
+        <w:t>4</w:t>
+      </w:r>
+      <w:r>
+        <w:fldChar w:fldCharType="end"/>
+      </w:r>
+      <w:r>
+        <w:t xml:space="preserve"> Parte 4 (report dado pelo Oracle Data Modeler</w:t>
+      </w:r>
+      <w:r>
+        <w:rPr>
+          <w:noProof/>
+        </w:rPr>
+        <w:t xml:space="preserve"> )</w:t>
+      </w:r>
+    </w:p>
+    <w:p>
+      <w:pPr>
+        <w:keepNext/>
+      </w:pPr>
+      <w:r>
+        <w:rPr>
+          <w:noProof/>
+        </w:rPr>
+        <w:drawing>
+          <wp:inline distT="0" distB="0" distL="0" distR="0" wp14:anchorId="4BCC326B" wp14:editId="76860DFD">
+            <wp:extent cx="3476190" cy="1752381"/>
+            <wp:effectExtent l="0" t="0" r="0" b="635"/>
+            <wp:docPr id="78578071" name="Picture 1" descr="A screenshot of a computer&#10;&#10;Description automatically generated"/>
+            <wp:cNvGraphicFramePr>
+              <a:graphicFrameLocks xmlns:a="http://schemas.openxmlformats.org/drawingml/2006/main" noChangeAspect="1"/>
+            </wp:cNvGraphicFramePr>
+            <a:graphic xmlns:a="http://schemas.openxmlformats.org/drawingml/2006/main">
+              <a:graphicData uri="http://schemas.openxmlformats.org/drawingml/2006/picture">
+                <pic:pic xmlns:pic="http://schemas.openxmlformats.org/drawingml/2006/picture">
+                  <pic:nvPicPr>
+                    <pic:cNvPr id="78578071" name="Picture 1" descr="A screenshot of a computer&#10;&#10;Description automatically generated"/>
+                    <pic:cNvPicPr/>
+                  </pic:nvPicPr>
+                  <pic:blipFill>
+                    <a:blip r:embed="rId9"/>
+                    <a:stretch>
+                      <a:fillRect/>
+                    </a:stretch>
+                  </pic:blipFill>
+                  <pic:spPr>
+                    <a:xfrm>
+                      <a:off x="0" y="0"/>
+                      <a:ext cx="3476190" cy="1752381"/>
+                    </a:xfrm>
+                    <a:prstGeom prst="rect">
+                      <a:avLst/>
+                    </a:prstGeom>
+                  </pic:spPr>
+                </pic:pic>
+              </a:graphicData>
+            </a:graphic>
+          </wp:inline>
+        </w:drawing>
+      </w:r>
+    </w:p>
+    <w:p>
+      <w:pPr>
+        <w:pStyle w:val="Caption"/>
+      </w:pPr>
+      <w:r>
+        <w:t xml:space="preserve">Figura </w:t>
+      </w:r>
+      <w:r>
+        <w:fldChar w:fldCharType="begin"/>
+      </w:r>
+      <w:r>
+        <w:instrText xml:space="preserve"> SEQ Figura \* ARABIC </w:instrText>
+      </w:r>
+      <w:r>
+        <w:fldChar w:fldCharType="separate"/>
+      </w:r>
+      <w:r>
+        <w:rPr>
+          <w:noProof/>
+        </w:rPr>
+        <w:t>5</w:t>
+      </w:r>
+      <w:r>
+        <w:fldChar w:fldCharType="end"/>
+      </w:r>
+      <w:r>
+        <w:t xml:space="preserve"> Parte 5 ( report dado pelo Oracle Data Modeler)</w:t>
+      </w:r>
+    </w:p>
+    <w:p>
+      <w:pPr>
+        <w:rPr>
+          <w:b/>
+          <w:bCs/>
+        </w:rPr>
+      </w:pPr>
+    </w:p>
+    <w:p>
+      <w:pPr>
+        <w:rPr>
+          <w:b/>
+          <w:bCs/>
+        </w:rPr>
+      </w:pPr>
+    </w:p>
+    <w:p>
+      <w:pPr>
+        <w:pStyle w:val="ListParagraph"/>
         <w:numPr>
           <w:ilvl w:val="0"/>
           <w:numId w:val="2"/>
@@ -731,7 +883,7 @@
     </w:p>
     <w:p>
       <w:pPr>
-        <w:pStyle w:val="PargrafodaLista"/>
+        <w:pStyle w:val="ListParagraph"/>
         <w:numPr>
           <w:ilvl w:val="0"/>
           <w:numId w:val="2"/>
@@ -744,15 +896,12 @@
         <w:t xml:space="preserve"> </w:t>
       </w:r>
       <w:r>
-        <w:t>(Run)</w:t>
-      </w:r>
-      <w:r>
-        <w:t>.</w:t>
-      </w:r>
-    </w:p>
-    <w:p>
-      <w:pPr>
-        <w:pStyle w:val="PargrafodaLista"/>
+        <w:t>(Run).</w:t>
+      </w:r>
+    </w:p>
+    <w:p>
+      <w:pPr>
+        <w:pStyle w:val="ListParagraph"/>
         <w:numPr>
           <w:ilvl w:val="0"/>
           <w:numId w:val="2"/>
@@ -761,24 +910,12 @@
       <w:r>
         <w:t xml:space="preserve">Código DDL Hospedado no </w:t>
       </w:r>
-      <w:hyperlink r:id="rId7" w:history="1">
+      <w:hyperlink r:id="rId10" w:history="1">
         <w:r>
           <w:rPr>
             <w:rStyle w:val="Hyperlink"/>
           </w:rPr>
-          <w:t>https://livesq</w:t>
-        </w:r>
-        <w:r>
-          <w:rPr>
-            <w:rStyle w:val="Hyperlink"/>
-          </w:rPr>
-          <w:t>l</w:t>
-        </w:r>
-        <w:r>
-          <w:rPr>
-            <w:rStyle w:val="Hyperlink"/>
-          </w:rPr>
-          <w:t>.oracle.com</w:t>
+          <w:t>https://livesql.oracle.com</w:t>
         </w:r>
       </w:hyperlink>
       <w:r>
@@ -787,7 +924,7 @@
     </w:p>
     <w:p>
       <w:pPr>
-        <w:pStyle w:val="PargrafodaLista"/>
+        <w:pStyle w:val="ListParagraph"/>
         <w:numPr>
           <w:ilvl w:val="1"/>
           <w:numId w:val="2"/>
@@ -805,7 +942,7 @@
     </w:p>
     <w:p>
       <w:pPr>
-        <w:pStyle w:val="PargrafodaLista"/>
+        <w:pStyle w:val="ListParagraph"/>
         <w:numPr>
           <w:ilvl w:val="1"/>
           <w:numId w:val="2"/>
@@ -821,6 +958,18 @@
         <w:t>RaPeGa#12032024</w:t>
       </w:r>
     </w:p>
+    <w:p>
+      <w:pPr>
+        <w:pStyle w:val="ListParagraph"/>
+        <w:numPr>
+          <w:ilvl w:val="1"/>
+          <w:numId w:val="2"/>
+        </w:numPr>
+      </w:pPr>
+      <w:r>
+        <w:t>Script: Trabalho FIAP</w:t>
+      </w:r>
+    </w:p>
     <w:p/>
     <w:p>
       <w:pPr>
@@ -832,7 +981,7 @@
     </w:p>
     <w:p>
       <w:pPr>
-        <w:pStyle w:val="PargrafodaLista"/>
+        <w:pStyle w:val="ListParagraph"/>
         <w:ind w:left="2160"/>
       </w:pPr>
     </w:p>
@@ -1439,11 +1588,11 @@
     <w:name w:val="Normal"/>
     <w:qFormat/>
   </w:style>
-  <w:style w:type="paragraph" w:styleId="Ttulo1">
+  <w:style w:type="paragraph" w:styleId="Heading1">
     <w:name w:val="heading 1"/>
     <w:basedOn w:val="Normal"/>
     <w:next w:val="Normal"/>
-    <w:link w:val="Ttulo1Char"/>
+    <w:link w:val="Heading1Char"/>
     <w:uiPriority w:val="9"/>
     <w:qFormat/>
     <w:rsid w:val="00ED7B5B"/>
@@ -1460,11 +1609,11 @@
       <w:szCs w:val="40"/>
     </w:rPr>
   </w:style>
-  <w:style w:type="paragraph" w:styleId="Ttulo2">
+  <w:style w:type="paragraph" w:styleId="Heading2">
     <w:name w:val="heading 2"/>
     <w:basedOn w:val="Normal"/>
     <w:next w:val="Normal"/>
-    <w:link w:val="Ttulo2Char"/>
+    <w:link w:val="Heading2Char"/>
     <w:uiPriority w:val="9"/>
     <w:semiHidden/>
     <w:unhideWhenUsed/>
@@ -1483,11 +1632,11 @@
       <w:szCs w:val="32"/>
     </w:rPr>
   </w:style>
-  <w:style w:type="paragraph" w:styleId="Ttulo3">
+  <w:style w:type="paragraph" w:styleId="Heading3">
     <w:name w:val="heading 3"/>
     <w:basedOn w:val="Normal"/>
     <w:next w:val="Normal"/>
-    <w:link w:val="Ttulo3Char"/>
+    <w:link w:val="Heading3Char"/>
     <w:uiPriority w:val="9"/>
     <w:semiHidden/>
     <w:unhideWhenUsed/>
@@ -1506,11 +1655,11 @@
       <w:szCs w:val="28"/>
     </w:rPr>
   </w:style>
-  <w:style w:type="paragraph" w:styleId="Ttulo4">
+  <w:style w:type="paragraph" w:styleId="Heading4">
     <w:name w:val="heading 4"/>
     <w:basedOn w:val="Normal"/>
     <w:next w:val="Normal"/>
-    <w:link w:val="Ttulo4Char"/>
+    <w:link w:val="Heading4Char"/>
     <w:uiPriority w:val="9"/>
     <w:semiHidden/>
     <w:unhideWhenUsed/>
@@ -1529,11 +1678,11 @@
       <w:color w:val="0F4761" w:themeColor="accent1" w:themeShade="BF"/>
     </w:rPr>
   </w:style>
-  <w:style w:type="paragraph" w:styleId="Ttulo5">
+  <w:style w:type="paragraph" w:styleId="Heading5">
     <w:name w:val="heading 5"/>
     <w:basedOn w:val="Normal"/>
     <w:next w:val="Normal"/>
-    <w:link w:val="Ttulo5Char"/>
+    <w:link w:val="Heading5Char"/>
     <w:uiPriority w:val="9"/>
     <w:semiHidden/>
     <w:unhideWhenUsed/>
@@ -1550,11 +1699,11 @@
       <w:color w:val="0F4761" w:themeColor="accent1" w:themeShade="BF"/>
     </w:rPr>
   </w:style>
-  <w:style w:type="paragraph" w:styleId="Ttulo6">
+  <w:style w:type="paragraph" w:styleId="Heading6">
     <w:name w:val="heading 6"/>
     <w:basedOn w:val="Normal"/>
     <w:next w:val="Normal"/>
-    <w:link w:val="Ttulo6Char"/>
+    <w:link w:val="Heading6Char"/>
     <w:uiPriority w:val="9"/>
     <w:semiHidden/>
     <w:unhideWhenUsed/>
@@ -1573,11 +1722,11 @@
       <w:color w:val="595959" w:themeColor="text1" w:themeTint="A6"/>
     </w:rPr>
   </w:style>
-  <w:style w:type="paragraph" w:styleId="Ttulo7">
+  <w:style w:type="paragraph" w:styleId="Heading7">
     <w:name w:val="heading 7"/>
     <w:basedOn w:val="Normal"/>
     <w:next w:val="Normal"/>
-    <w:link w:val="Ttulo7Char"/>
+    <w:link w:val="Heading7Char"/>
     <w:uiPriority w:val="9"/>
     <w:semiHidden/>
     <w:unhideWhenUsed/>
@@ -1594,11 +1743,11 @@
       <w:color w:val="595959" w:themeColor="text1" w:themeTint="A6"/>
     </w:rPr>
   </w:style>
-  <w:style w:type="paragraph" w:styleId="Ttulo8">
+  <w:style w:type="paragraph" w:styleId="Heading8">
     <w:name w:val="heading 8"/>
     <w:basedOn w:val="Normal"/>
     <w:next w:val="Normal"/>
-    <w:link w:val="Ttulo8Char"/>
+    <w:link w:val="Heading8Char"/>
     <w:uiPriority w:val="9"/>
     <w:semiHidden/>
     <w:unhideWhenUsed/>
@@ -1617,11 +1766,11 @@
       <w:color w:val="272727" w:themeColor="text1" w:themeTint="D8"/>
     </w:rPr>
   </w:style>
-  <w:style w:type="paragraph" w:styleId="Ttulo9">
+  <w:style w:type="paragraph" w:styleId="Heading9">
     <w:name w:val="heading 9"/>
     <w:basedOn w:val="Normal"/>
     <w:next w:val="Normal"/>
-    <w:link w:val="Ttulo9Char"/>
+    <w:link w:val="Heading9Char"/>
     <w:uiPriority w:val="9"/>
     <w:semiHidden/>
     <w:unhideWhenUsed/>
@@ -1638,12 +1787,13 @@
       <w:color w:val="272727" w:themeColor="text1" w:themeTint="D8"/>
     </w:rPr>
   </w:style>
-  <w:style w:type="character" w:default="1" w:styleId="Fontepargpadro">
+  <w:style w:type="character" w:default="1" w:styleId="DefaultParagraphFont">
     <w:name w:val="Default Paragraph Font"/>
     <w:uiPriority w:val="1"/>
+    <w:semiHidden/>
     <w:unhideWhenUsed/>
   </w:style>
-  <w:style w:type="table" w:default="1" w:styleId="Tabelanormal">
+  <w:style w:type="table" w:default="1" w:styleId="TableNormal">
     <w:name w:val="Normal Table"/>
     <w:uiPriority w:val="99"/>
     <w:semiHidden/>
@@ -1658,16 +1808,16 @@
       </w:tblCellMar>
     </w:tblPr>
   </w:style>
-  <w:style w:type="numbering" w:default="1" w:styleId="Semlista">
+  <w:style w:type="numbering" w:default="1" w:styleId="NoList">
     <w:name w:val="No List"/>
     <w:uiPriority w:val="99"/>
     <w:semiHidden/>
     <w:unhideWhenUsed/>
   </w:style>
-  <w:style w:type="character" w:customStyle="1" w:styleId="Ttulo1Char">
-    <w:name w:val="Título 1 Char"/>
-    <w:basedOn w:val="Fontepargpadro"/>
-    <w:link w:val="Ttulo1"/>
+  <w:style w:type="character" w:customStyle="1" w:styleId="Heading1Char">
+    <w:name w:val="Heading 1 Char"/>
+    <w:basedOn w:val="DefaultParagraphFont"/>
+    <w:link w:val="Heading1"/>
     <w:uiPriority w:val="9"/>
     <w:rsid w:val="00ED7B5B"/>
     <w:rPr>
@@ -1677,10 +1827,10 @@
       <w:szCs w:val="40"/>
     </w:rPr>
   </w:style>
-  <w:style w:type="character" w:customStyle="1" w:styleId="Ttulo2Char">
-    <w:name w:val="Título 2 Char"/>
-    <w:basedOn w:val="Fontepargpadro"/>
-    <w:link w:val="Ttulo2"/>
+  <w:style w:type="character" w:customStyle="1" w:styleId="Heading2Char">
+    <w:name w:val="Heading 2 Char"/>
+    <w:basedOn w:val="DefaultParagraphFont"/>
+    <w:link w:val="Heading2"/>
     <w:uiPriority w:val="9"/>
     <w:semiHidden/>
     <w:rsid w:val="00ED7B5B"/>
@@ -1691,10 +1841,10 @@
       <w:szCs w:val="32"/>
     </w:rPr>
   </w:style>
-  <w:style w:type="character" w:customStyle="1" w:styleId="Ttulo3Char">
-    <w:name w:val="Título 3 Char"/>
-    <w:basedOn w:val="Fontepargpadro"/>
-    <w:link w:val="Ttulo3"/>
+  <w:style w:type="character" w:customStyle="1" w:styleId="Heading3Char">
+    <w:name w:val="Heading 3 Char"/>
+    <w:basedOn w:val="DefaultParagraphFont"/>
+    <w:link w:val="Heading3"/>
     <w:uiPriority w:val="9"/>
     <w:semiHidden/>
     <w:rsid w:val="00ED7B5B"/>
@@ -1705,10 +1855,10 @@
       <w:szCs w:val="28"/>
     </w:rPr>
   </w:style>
-  <w:style w:type="character" w:customStyle="1" w:styleId="Ttulo4Char">
-    <w:name w:val="Título 4 Char"/>
-    <w:basedOn w:val="Fontepargpadro"/>
-    <w:link w:val="Ttulo4"/>
+  <w:style w:type="character" w:customStyle="1" w:styleId="Heading4Char">
+    <w:name w:val="Heading 4 Char"/>
+    <w:basedOn w:val="DefaultParagraphFont"/>
+    <w:link w:val="Heading4"/>
     <w:uiPriority w:val="9"/>
     <w:semiHidden/>
     <w:rsid w:val="00ED7B5B"/>
@@ -1719,10 +1869,10 @@
       <w:color w:val="0F4761" w:themeColor="accent1" w:themeShade="BF"/>
     </w:rPr>
   </w:style>
-  <w:style w:type="character" w:customStyle="1" w:styleId="Ttulo5Char">
-    <w:name w:val="Título 5 Char"/>
-    <w:basedOn w:val="Fontepargpadro"/>
-    <w:link w:val="Ttulo5"/>
+  <w:style w:type="character" w:customStyle="1" w:styleId="Heading5Char">
+    <w:name w:val="Heading 5 Char"/>
+    <w:basedOn w:val="DefaultParagraphFont"/>
+    <w:link w:val="Heading5"/>
     <w:uiPriority w:val="9"/>
     <w:semiHidden/>
     <w:rsid w:val="00ED7B5B"/>
@@ -1731,10 +1881,10 @@
       <w:color w:val="0F4761" w:themeColor="accent1" w:themeShade="BF"/>
     </w:rPr>
   </w:style>
-  <w:style w:type="character" w:customStyle="1" w:styleId="Ttulo6Char">
-    <w:name w:val="Título 6 Char"/>
-    <w:basedOn w:val="Fontepargpadro"/>
-    <w:link w:val="Ttulo6"/>
+  <w:style w:type="character" w:customStyle="1" w:styleId="Heading6Char">
+    <w:name w:val="Heading 6 Char"/>
+    <w:basedOn w:val="DefaultParagraphFont"/>
+    <w:link w:val="Heading6"/>
     <w:uiPriority w:val="9"/>
     <w:semiHidden/>
     <w:rsid w:val="00ED7B5B"/>
@@ -1745,10 +1895,10 @@
       <w:color w:val="595959" w:themeColor="text1" w:themeTint="A6"/>
     </w:rPr>
   </w:style>
-  <w:style w:type="character" w:customStyle="1" w:styleId="Ttulo7Char">
-    <w:name w:val="Título 7 Char"/>
-    <w:basedOn w:val="Fontepargpadro"/>
-    <w:link w:val="Ttulo7"/>
+  <w:style w:type="character" w:customStyle="1" w:styleId="Heading7Char">
+    <w:name w:val="Heading 7 Char"/>
+    <w:basedOn w:val="DefaultParagraphFont"/>
+    <w:link w:val="Heading7"/>
     <w:uiPriority w:val="9"/>
     <w:semiHidden/>
     <w:rsid w:val="00ED7B5B"/>
@@ -1757,10 +1907,10 @@
       <w:color w:val="595959" w:themeColor="text1" w:themeTint="A6"/>
     </w:rPr>
   </w:style>
-  <w:style w:type="character" w:customStyle="1" w:styleId="Ttulo8Char">
-    <w:name w:val="Título 8 Char"/>
-    <w:basedOn w:val="Fontepargpadro"/>
-    <w:link w:val="Ttulo8"/>
+  <w:style w:type="character" w:customStyle="1" w:styleId="Heading8Char">
+    <w:name w:val="Heading 8 Char"/>
+    <w:basedOn w:val="DefaultParagraphFont"/>
+    <w:link w:val="Heading8"/>
     <w:uiPriority w:val="9"/>
     <w:semiHidden/>
     <w:rsid w:val="00ED7B5B"/>
@@ -1771,10 +1921,10 @@
       <w:color w:val="272727" w:themeColor="text1" w:themeTint="D8"/>
     </w:rPr>
   </w:style>
-  <w:style w:type="character" w:customStyle="1" w:styleId="Ttulo9Char">
-    <w:name w:val="Título 9 Char"/>
-    <w:basedOn w:val="Fontepargpadro"/>
-    <w:link w:val="Ttulo9"/>
+  <w:style w:type="character" w:customStyle="1" w:styleId="Heading9Char">
+    <w:name w:val="Heading 9 Char"/>
+    <w:basedOn w:val="DefaultParagraphFont"/>
+    <w:link w:val="Heading9"/>
     <w:uiPriority w:val="9"/>
     <w:semiHidden/>
     <w:rsid w:val="00ED7B5B"/>
@@ -1783,11 +1933,11 @@
       <w:color w:val="272727" w:themeColor="text1" w:themeTint="D8"/>
     </w:rPr>
   </w:style>
-  <w:style w:type="paragraph" w:styleId="Ttulo">
+  <w:style w:type="paragraph" w:styleId="Title">
     <w:name w:val="Title"/>
     <w:basedOn w:val="Normal"/>
     <w:next w:val="Normal"/>
-    <w:link w:val="TtuloChar"/>
+    <w:link w:val="TitleChar"/>
     <w:uiPriority w:val="10"/>
     <w:qFormat/>
     <w:rsid w:val="00ED7B5B"/>
@@ -1803,10 +1953,10 @@
       <w:szCs w:val="56"/>
     </w:rPr>
   </w:style>
-  <w:style w:type="character" w:customStyle="1" w:styleId="TtuloChar">
-    <w:name w:val="Título Char"/>
-    <w:basedOn w:val="Fontepargpadro"/>
-    <w:link w:val="Ttulo"/>
+  <w:style w:type="character" w:customStyle="1" w:styleId="TitleChar">
+    <w:name w:val="Title Char"/>
+    <w:basedOn w:val="DefaultParagraphFont"/>
+    <w:link w:val="Title"/>
     <w:uiPriority w:val="10"/>
     <w:rsid w:val="00ED7B5B"/>
     <w:rPr>
@@ -1817,11 +1967,11 @@
       <w:szCs w:val="56"/>
     </w:rPr>
   </w:style>
-  <w:style w:type="paragraph" w:styleId="Subttulo">
+  <w:style w:type="paragraph" w:styleId="Subtitle">
     <w:name w:val="Subtitle"/>
     <w:basedOn w:val="Normal"/>
     <w:next w:val="Normal"/>
-    <w:link w:val="SubttuloChar"/>
+    <w:link w:val="SubtitleChar"/>
     <w:uiPriority w:val="11"/>
     <w:qFormat/>
     <w:rsid w:val="00ED7B5B"/>
@@ -1838,10 +1988,10 @@
       <w:szCs w:val="28"/>
     </w:rPr>
   </w:style>
-  <w:style w:type="character" w:customStyle="1" w:styleId="SubttuloChar">
-    <w:name w:val="Subtítulo Char"/>
-    <w:basedOn w:val="Fontepargpadro"/>
-    <w:link w:val="Subttulo"/>
+  <w:style w:type="character" w:customStyle="1" w:styleId="SubtitleChar">
+    <w:name w:val="Subtitle Char"/>
+    <w:basedOn w:val="DefaultParagraphFont"/>
+    <w:link w:val="Subtitle"/>
     <w:uiPriority w:val="11"/>
     <w:rsid w:val="00ED7B5B"/>
     <w:rPr>
@@ -1852,11 +2002,11 @@
       <w:szCs w:val="28"/>
     </w:rPr>
   </w:style>
-  <w:style w:type="paragraph" w:styleId="Citao">
+  <w:style w:type="paragraph" w:styleId="Quote">
     <w:name w:val="Quote"/>
     <w:basedOn w:val="Normal"/>
     <w:next w:val="Normal"/>
-    <w:link w:val="CitaoChar"/>
+    <w:link w:val="QuoteChar"/>
     <w:uiPriority w:val="29"/>
     <w:qFormat/>
     <w:rsid w:val="00ED7B5B"/>
@@ -1870,10 +2020,10 @@
       <w:color w:val="404040" w:themeColor="text1" w:themeTint="BF"/>
     </w:rPr>
   </w:style>
-  <w:style w:type="character" w:customStyle="1" w:styleId="CitaoChar">
-    <w:name w:val="Citação Char"/>
-    <w:basedOn w:val="Fontepargpadro"/>
-    <w:link w:val="Citao"/>
+  <w:style w:type="character" w:customStyle="1" w:styleId="QuoteChar">
+    <w:name w:val="Quote Char"/>
+    <w:basedOn w:val="DefaultParagraphFont"/>
+    <w:link w:val="Quote"/>
     <w:uiPriority w:val="29"/>
     <w:rsid w:val="00ED7B5B"/>
     <w:rPr>
@@ -1882,7 +2032,7 @@
       <w:color w:val="404040" w:themeColor="text1" w:themeTint="BF"/>
     </w:rPr>
   </w:style>
-  <w:style w:type="paragraph" w:styleId="PargrafodaLista">
+  <w:style w:type="paragraph" w:styleId="ListParagraph">
     <w:name w:val="List Paragraph"/>
     <w:basedOn w:val="Normal"/>
     <w:uiPriority w:val="34"/>
@@ -1893,9 +2043,9 @@
       <w:contextualSpacing/>
     </w:pPr>
   </w:style>
-  <w:style w:type="character" w:styleId="nfaseIntensa">
+  <w:style w:type="character" w:styleId="IntenseEmphasis">
     <w:name w:val="Intense Emphasis"/>
-    <w:basedOn w:val="Fontepargpadro"/>
+    <w:basedOn w:val="DefaultParagraphFont"/>
     <w:uiPriority w:val="21"/>
     <w:qFormat/>
     <w:rsid w:val="00ED7B5B"/>
@@ -1905,11 +2055,11 @@
       <w:color w:val="0F4761" w:themeColor="accent1" w:themeShade="BF"/>
     </w:rPr>
   </w:style>
-  <w:style w:type="paragraph" w:styleId="CitaoIntensa">
+  <w:style w:type="paragraph" w:styleId="IntenseQuote">
     <w:name w:val="Intense Quote"/>
     <w:basedOn w:val="Normal"/>
     <w:next w:val="Normal"/>
-    <w:link w:val="CitaoIntensaChar"/>
+    <w:link w:val="IntenseQuoteChar"/>
     <w:uiPriority w:val="30"/>
     <w:qFormat/>
     <w:rsid w:val="00ED7B5B"/>
@@ -1928,10 +2078,10 @@
       <w:color w:val="0F4761" w:themeColor="accent1" w:themeShade="BF"/>
     </w:rPr>
   </w:style>
-  <w:style w:type="character" w:customStyle="1" w:styleId="CitaoIntensaChar">
-    <w:name w:val="Citação Intensa Char"/>
-    <w:basedOn w:val="Fontepargpadro"/>
-    <w:link w:val="CitaoIntensa"/>
+  <w:style w:type="character" w:customStyle="1" w:styleId="IntenseQuoteChar">
+    <w:name w:val="Intense Quote Char"/>
+    <w:basedOn w:val="DefaultParagraphFont"/>
+    <w:link w:val="IntenseQuote"/>
     <w:uiPriority w:val="30"/>
     <w:rsid w:val="00ED7B5B"/>
     <w:rPr>
@@ -1940,9 +2090,9 @@
       <w:color w:val="0F4761" w:themeColor="accent1" w:themeShade="BF"/>
     </w:rPr>
   </w:style>
-  <w:style w:type="character" w:styleId="RefernciaIntensa">
+  <w:style w:type="character" w:styleId="IntenseReference">
     <w:name w:val="Intense Reference"/>
-    <w:basedOn w:val="Fontepargpadro"/>
+    <w:basedOn w:val="DefaultParagraphFont"/>
     <w:uiPriority w:val="32"/>
     <w:qFormat/>
     <w:rsid w:val="00ED7B5B"/>
@@ -1956,7 +2106,7 @@
   </w:style>
   <w:style w:type="character" w:styleId="Hyperlink">
     <w:name w:val="Hyperlink"/>
-    <w:basedOn w:val="Fontepargpadro"/>
+    <w:basedOn w:val="DefaultParagraphFont"/>
     <w:uiPriority w:val="99"/>
     <w:unhideWhenUsed/>
     <w:rsid w:val="00A053E0"/>
@@ -1965,9 +2115,9 @@
       <w:u w:val="single"/>
     </w:rPr>
   </w:style>
-  <w:style w:type="character" w:styleId="MenoPendente">
+  <w:style w:type="character" w:styleId="UnresolvedMention">
     <w:name w:val="Unresolved Mention"/>
-    <w:basedOn w:val="Fontepargpadro"/>
+    <w:basedOn w:val="DefaultParagraphFont"/>
     <w:uiPriority w:val="99"/>
     <w:semiHidden/>
     <w:unhideWhenUsed/>
@@ -1977,9 +2127,9 @@
       <w:shd w:val="clear" w:color="auto" w:fill="E1DFDD"/>
     </w:rPr>
   </w:style>
-  <w:style w:type="character" w:styleId="HiperlinkVisitado">
+  <w:style w:type="character" w:styleId="FollowedHyperlink">
     <w:name w:val="FollowedHyperlink"/>
-    <w:basedOn w:val="Fontepargpadro"/>
+    <w:basedOn w:val="DefaultParagraphFont"/>
     <w:uiPriority w:val="99"/>
     <w:semiHidden/>
     <w:unhideWhenUsed/>
@@ -1987,6 +2137,25 @@
     <w:rPr>
       <w:color w:val="96607D" w:themeColor="followedHyperlink"/>
       <w:u w:val="single"/>
+    </w:rPr>
+  </w:style>
+  <w:style w:type="paragraph" w:styleId="Caption">
+    <w:name w:val="caption"/>
+    <w:basedOn w:val="Normal"/>
+    <w:next w:val="Normal"/>
+    <w:uiPriority w:val="35"/>
+    <w:unhideWhenUsed/>
+    <w:qFormat/>
+    <w:rsid w:val="00006578"/>
+    <w:pPr>
+      <w:spacing w:after="200" w:line="240" w:lineRule="auto"/>
+    </w:pPr>
+    <w:rPr>
+      <w:i/>
+      <w:iCs/>
+      <w:color w:val="0E2841" w:themeColor="text2"/>
+      <w:sz w:val="18"/>
+      <w:szCs w:val="18"/>
     </w:rPr>
   </w:style>
 </w:styles>

</xml_diff>

<commit_message>
Alterei o docx com o significado do grupo, e zippei o arquivo PBL
</commit_message>
<xml_diff>
--- a/PBL_1º_Ano_Fase1_Ukysyn/Arquivo 6_evidencia_implantacao_bd.docx
+++ b/PBL_1º_Ano_Fase1_Ukysyn/Arquivo 6_evidencia_implantacao_bd.docx
@@ -189,10 +189,7 @@
         <w:t>cd_categoria (NUMERIC [5]</w:t>
       </w:r>
       <w:r>
-        <w:t xml:space="preserve">, </w:t>
-      </w:r>
-      <w:r>
-        <w:t>gerado sempre com IDENTITY</w:t>
+        <w:t>, gerado sempre com IDENTITY</w:t>
       </w:r>
       <w:r>
         <w:t>), nm_categoria (VARCHAR [30]), ds_categoria (VARCHAR [100]), sg_status_categoria (CHAR [1]), dt_inicio (DATE) e dt_termino (DATE);</w:t>
@@ -968,6 +965,18 @@
       </w:pPr>
       <w:r>
         <w:t>Script: Trabalho FIAP</w:t>
+      </w:r>
+    </w:p>
+    <w:p>
+      <w:pPr>
+        <w:pStyle w:val="ListParagraph"/>
+        <w:numPr>
+          <w:ilvl w:val="0"/>
+          <w:numId w:val="2"/>
+        </w:numPr>
+      </w:pPr>
+      <w:r>
+        <w:t>O nome do nosso grupo, Ukysyn, significa “LER TUDO” em tártaro, pois aprendemos a importancia de ler todo o documento para iniciar o trabalho.</w:t>
       </w:r>
     </w:p>
     <w:p/>

</xml_diff>